<commit_message>
replace imgs of req 3
</commit_message>
<xml_diff>
--- a/assignment1/report.docx
+++ b/assignment1/report.docx
@@ -27,7 +27,7 @@
             <v:path o:extrusionok="f" gradientshapeok="t" o:connecttype="rect"/>
             <o:lock v:ext="edit" aspectratio="t"/>
           </v:shapetype>
-          <v:shape id="_x0000_s1065" type="#_x0000_t75" style="position:absolute;margin-left:-36pt;margin-top:-61.2pt;width:615.9pt;height:866.05pt;z-index:-251656704;mso-position-horizontal-relative:text;mso-position-vertical-relative:text;mso-width-relative:page;mso-height-relative:page">
+          <v:shape id="_x0000_s1065" type="#_x0000_t75" style="position:absolute;margin-left:-36pt;margin-top:-61.2pt;width:615.9pt;height:866.05pt;z-index:-251654144;mso-position-horizontal-relative:text;mso-position-vertical-relative:text;mso-width-relative:page;mso-height-relative:page">
             <v:imagedata r:id="rId7" o:title="c3-bg1"/>
           </v:shape>
         </w:pict>
@@ -39,7 +39,7 @@
         <mc:AlternateContent>
           <mc:Choice Requires="wps">
             <w:drawing>
-              <wp:anchor distT="45720" distB="45720" distL="114300" distR="114300" simplePos="0" relativeHeight="251656704" behindDoc="0" locked="0" layoutInCell="1" allowOverlap="1" wp14:anchorId="6C359F9D" wp14:editId="3633A9EA">
+              <wp:anchor distT="45720" distB="45720" distL="114300" distR="114300" simplePos="0" relativeHeight="251654144" behindDoc="0" locked="0" layoutInCell="1" allowOverlap="1" wp14:anchorId="6C359F9D" wp14:editId="3633A9EA">
                 <wp:simplePos x="0" y="0"/>
                 <wp:positionH relativeFrom="column">
                   <wp:posOffset>-38100</wp:posOffset>
@@ -130,7 +130,7 @@
                 <v:stroke joinstyle="miter"/>
                 <v:path gradientshapeok="t" o:connecttype="rect"/>
               </v:shapetype>
-              <v:shape id="Text Box 2" o:spid="_x0000_s1026" type="#_x0000_t202" style="position:absolute;margin-left:-3pt;margin-top:130.8pt;width:409.5pt;height:153pt;z-index:251656704;visibility:visible;mso-wrap-style:square;mso-width-percent:0;mso-height-percent:0;mso-wrap-distance-left:9pt;mso-wrap-distance-top:3.6pt;mso-wrap-distance-right:9pt;mso-wrap-distance-bottom:3.6pt;mso-position-horizontal:absolute;mso-position-horizontal-relative:text;mso-position-vertical:absolute;mso-position-vertical-relative:text;mso-width-percent:0;mso-height-percent:0;mso-width-relative:margin;mso-height-relative:margin;v-text-anchor:top" o:gfxdata="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" filled="f" stroked="f">
+              <v:shape id="Text Box 2" o:spid="_x0000_s1026" type="#_x0000_t202" style="position:absolute;margin-left:-3pt;margin-top:130.8pt;width:409.5pt;height:153pt;z-index:251654144;visibility:visible;mso-wrap-style:square;mso-width-percent:0;mso-height-percent:0;mso-wrap-distance-left:9pt;mso-wrap-distance-top:3.6pt;mso-wrap-distance-right:9pt;mso-wrap-distance-bottom:3.6pt;mso-position-horizontal:absolute;mso-position-horizontal-relative:text;mso-position-vertical:absolute;mso-position-vertical-relative:text;mso-width-percent:0;mso-height-percent:0;mso-width-relative:margin;mso-height-relative:margin;v-text-anchor:top" o:gfxdata="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" filled="f" stroked="f">
                 <v:textbox>
                   <w:txbxContent>
                     <w:p>
@@ -177,7 +177,7 @@
         <mc:AlternateContent>
           <mc:Choice Requires="wps">
             <w:drawing>
-              <wp:anchor distT="0" distB="0" distL="114300" distR="114300" simplePos="0" relativeHeight="251657728" behindDoc="0" locked="0" layoutInCell="1" allowOverlap="1" wp14:anchorId="0FB1259E" wp14:editId="0DD774B0">
+              <wp:anchor distT="0" distB="0" distL="114300" distR="114300" simplePos="0" relativeHeight="251655168" behindDoc="0" locked="0" layoutInCell="1" allowOverlap="1" wp14:anchorId="0FB1259E" wp14:editId="0DD774B0">
                 <wp:simplePos x="0" y="0"/>
                 <wp:positionH relativeFrom="column">
                   <wp:posOffset>-209550</wp:posOffset>
@@ -263,7 +263,7 @@
         <mc:AlternateContent>
           <mc:Choice Requires="wps">
             <w:drawing>
-              <wp:anchor distT="45720" distB="45720" distL="114300" distR="114300" simplePos="0" relativeHeight="251655680" behindDoc="0" locked="0" layoutInCell="1" allowOverlap="1" wp14:anchorId="5583176F" wp14:editId="7A385D26">
+              <wp:anchor distT="45720" distB="45720" distL="114300" distR="114300" simplePos="0" relativeHeight="251653120" behindDoc="0" locked="0" layoutInCell="1" allowOverlap="1" wp14:anchorId="5583176F" wp14:editId="7A385D26">
                 <wp:simplePos x="0" y="0"/>
                 <wp:positionH relativeFrom="margin">
                   <wp:posOffset>-243840</wp:posOffset>
@@ -548,7 +548,7 @@
           </mc:Choice>
           <mc:Fallback>
             <w:pict>
-              <v:shape w14:anchorId="5583176F" id="_x0000_s1027" type="#_x0000_t202" style="position:absolute;margin-left:-19.2pt;margin-top:458.8pt;width:570.6pt;height:133.5pt;z-index:251655680;visibility:visible;mso-wrap-style:square;mso-width-percent:0;mso-height-percent:0;mso-wrap-distance-left:9pt;mso-wrap-distance-top:3.6pt;mso-wrap-distance-right:9pt;mso-wrap-distance-bottom:3.6pt;mso-position-horizontal:absolute;mso-position-horizontal-relative:margin;mso-position-vertical:absolute;mso-position-vertical-relative:text;mso-width-percent:0;mso-height-percent:0;mso-width-relative:margin;mso-height-relative:margin;v-text-anchor:top" o:gfxdata="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" filled="f" stroked="f">
+              <v:shape w14:anchorId="5583176F" id="_x0000_s1027" type="#_x0000_t202" style="position:absolute;margin-left:-19.2pt;margin-top:458.8pt;width:570.6pt;height:133.5pt;z-index:251653120;visibility:visible;mso-wrap-style:square;mso-width-percent:0;mso-height-percent:0;mso-wrap-distance-left:9pt;mso-wrap-distance-top:3.6pt;mso-wrap-distance-right:9pt;mso-wrap-distance-bottom:3.6pt;mso-position-horizontal:absolute;mso-position-horizontal-relative:margin;mso-position-vertical:absolute;mso-position-vertical-relative:text;mso-width-percent:0;mso-height-percent:0;mso-width-relative:margin;mso-height-relative:margin;v-text-anchor:top" o:gfxdata="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" filled="f" stroked="f">
                 <v:textbox>
                   <w:txbxContent>
                     <w:p>
@@ -791,7 +791,7 @@
           <w:noProof/>
         </w:rPr>
         <w:drawing>
-          <wp:anchor distT="0" distB="0" distL="114300" distR="114300" simplePos="0" relativeHeight="251658752" behindDoc="1" locked="0" layoutInCell="1" allowOverlap="1" wp14:anchorId="59C20B96" wp14:editId="35BB056C">
+          <wp:anchor distT="0" distB="0" distL="114300" distR="114300" simplePos="0" relativeHeight="251656192" behindDoc="1" locked="0" layoutInCell="1" allowOverlap="1" wp14:anchorId="59C20B96" wp14:editId="35BB056C">
             <wp:simplePos x="0" y="0"/>
             <wp:positionH relativeFrom="column">
               <wp:posOffset>-952500</wp:posOffset>
@@ -936,7 +936,10 @@
       <w:pPr>
         <w:spacing w:line="360" w:lineRule="auto"/>
         <w:ind w:left="360"/>
-        <w:rPr>
+        <w:jc w:val="center"/>
+        <w:rPr>
+          <w:b/>
+          <w:bCs/>
           <w:sz w:val="32"/>
           <w:szCs w:val="32"/>
           <w:u w:val="single"/>
@@ -944,11 +947,33 @@
       </w:pPr>
       <w:r>
         <w:rPr>
+          <w:b/>
+          <w:bCs/>
           <w:sz w:val="32"/>
           <w:szCs w:val="32"/>
           <w:u w:val="single"/>
         </w:rPr>
-        <w:t>Implementation:</w:t>
+        <w:t>Implementation</w:t>
+      </w:r>
+      <w:r>
+        <w:rPr>
+          <w:b/>
+          <w:bCs/>
+          <w:sz w:val="32"/>
+          <w:szCs w:val="32"/>
+          <w:u w:val="single"/>
+        </w:rPr>
+        <w:t>s</w:t>
+      </w:r>
+      <w:r>
+        <w:rPr>
+          <w:b/>
+          <w:bCs/>
+          <w:sz w:val="32"/>
+          <w:szCs w:val="32"/>
+          <w:u w:val="single"/>
+        </w:rPr>
+        <w:t>:</w:t>
       </w:r>
     </w:p>
     <w:p>
@@ -989,14 +1014,7 @@
           <w:sz w:val="28"/>
           <w:szCs w:val="28"/>
         </w:rPr>
-        <w:t xml:space="preserve">The uniform scalar quantizer function is implemented with the </w:t>
-      </w:r>
-      <w:r>
-        <w:rPr>
-          <w:sz w:val="28"/>
-          <w:szCs w:val="28"/>
-        </w:rPr>
-        <w:t>header.</w:t>
+        <w:t>The uniform scalar quantizer function is implemented with the header.</w:t>
       </w:r>
       <w:r>
         <w:rPr>
@@ -1596,8 +1614,8 @@
         <w:tblLook w:val="04A0" w:firstRow="1" w:lastRow="0" w:firstColumn="1" w:lastColumn="0" w:noHBand="0" w:noVBand="1"/>
       </w:tblPr>
       <w:tblGrid>
-        <w:gridCol w:w="5218"/>
-        <w:gridCol w:w="4881"/>
+        <w:gridCol w:w="5228"/>
+        <w:gridCol w:w="4871"/>
       </w:tblGrid>
       <w:tr>
         <w:tc>
@@ -1616,20 +1634,23 @@
             <w:r>
               <w:rPr>
                 <w:noProof/>
+                <w:sz w:val="28"/>
+                <w:szCs w:val="28"/>
+                <w:u w:val="single"/>
               </w:rPr>
               <w:drawing>
-                <wp:anchor distT="0" distB="0" distL="114300" distR="114300" simplePos="0" relativeHeight="251660800" behindDoc="0" locked="0" layoutInCell="1" allowOverlap="1" wp14:anchorId="7F3D4959" wp14:editId="7249B0A5">
+                <wp:anchor distT="0" distB="0" distL="114300" distR="114300" simplePos="0" relativeHeight="251661312" behindDoc="0" locked="0" layoutInCell="1" allowOverlap="1" wp14:anchorId="614D33F4" wp14:editId="1C32E686">
                   <wp:simplePos x="0" y="0"/>
                   <wp:positionH relativeFrom="column">
-                    <wp:posOffset>-65405</wp:posOffset>
+                    <wp:posOffset>-64135</wp:posOffset>
                   </wp:positionH>
                   <wp:positionV relativeFrom="paragraph">
-                    <wp:posOffset>635</wp:posOffset>
+                    <wp:posOffset>0</wp:posOffset>
                   </wp:positionV>
-                  <wp:extent cx="3307080" cy="2529840"/>
-                  <wp:effectExtent l="0" t="0" r="7620" b="3810"/>
+                  <wp:extent cx="3322320" cy="2521585"/>
+                  <wp:effectExtent l="0" t="0" r="0" b="0"/>
                   <wp:wrapSquare wrapText="bothSides"/>
-                  <wp:docPr id="3" name="Picture 3"/>
+                  <wp:docPr id="13" name="Picture 13"/>
                   <wp:cNvGraphicFramePr>
                     <a:graphicFrameLocks xmlns:a="http://schemas.openxmlformats.org/drawingml/2006/main" noChangeAspect="1"/>
                   </wp:cNvGraphicFramePr>
@@ -1637,10 +1658,8 @@
                     <a:graphicData uri="http://schemas.openxmlformats.org/drawingml/2006/picture">
                       <pic:pic xmlns:pic="http://schemas.openxmlformats.org/drawingml/2006/picture">
                         <pic:nvPicPr>
-                          <pic:cNvPr id="0" name="Picture 1"/>
-                          <pic:cNvPicPr>
-                            <a:picLocks noChangeAspect="1" noChangeArrowheads="1"/>
-                          </pic:cNvPicPr>
+                          <pic:cNvPr id="1" name=""/>
+                          <pic:cNvPicPr/>
                         </pic:nvPicPr>
                         <pic:blipFill>
                           <a:blip r:embed="rId9">
@@ -1650,23 +1669,18 @@
                               </a:ext>
                             </a:extLst>
                           </a:blip>
-                          <a:srcRect/>
                           <a:stretch>
                             <a:fillRect/>
                           </a:stretch>
                         </pic:blipFill>
-                        <pic:spPr bwMode="auto">
+                        <pic:spPr>
                           <a:xfrm>
                             <a:off x="0" y="0"/>
-                            <a:ext cx="3307080" cy="2529840"/>
+                            <a:ext cx="3322320" cy="2521585"/>
                           </a:xfrm>
                           <a:prstGeom prst="rect">
                             <a:avLst/>
                           </a:prstGeom>
-                          <a:noFill/>
-                          <a:ln>
-                            <a:noFill/>
-                          </a:ln>
                         </pic:spPr>
                       </pic:pic>
                     </a:graphicData>
@@ -1698,20 +1712,23 @@
             <w:r>
               <w:rPr>
                 <w:noProof/>
+                <w:sz w:val="28"/>
+                <w:szCs w:val="28"/>
+                <w:u w:val="single"/>
               </w:rPr>
               <w:drawing>
-                <wp:anchor distT="0" distB="0" distL="114300" distR="114300" simplePos="0" relativeHeight="251661824" behindDoc="0" locked="0" layoutInCell="1" allowOverlap="1" wp14:anchorId="7F5E1209" wp14:editId="65D7E60E">
+                <wp:anchor distT="0" distB="0" distL="114300" distR="114300" simplePos="0" relativeHeight="251660288" behindDoc="0" locked="0" layoutInCell="1" allowOverlap="1" wp14:anchorId="5A122587" wp14:editId="501E185C">
                   <wp:simplePos x="0" y="0"/>
                   <wp:positionH relativeFrom="column">
-                    <wp:posOffset>27305</wp:posOffset>
+                    <wp:posOffset>-65405</wp:posOffset>
                   </wp:positionH>
                   <wp:positionV relativeFrom="paragraph">
-                    <wp:posOffset>635</wp:posOffset>
+                    <wp:posOffset>22860</wp:posOffset>
                   </wp:positionV>
-                  <wp:extent cx="2803525" cy="2511425"/>
-                  <wp:effectExtent l="0" t="0" r="0" b="3175"/>
+                  <wp:extent cx="3086100" cy="2498725"/>
+                  <wp:effectExtent l="0" t="0" r="0" b="0"/>
                   <wp:wrapSquare wrapText="bothSides"/>
-                  <wp:docPr id="6" name="Picture 6"/>
+                  <wp:docPr id="12" name="Picture 12"/>
                   <wp:cNvGraphicFramePr>
                     <a:graphicFrameLocks xmlns:a="http://schemas.openxmlformats.org/drawingml/2006/main" noChangeAspect="1"/>
                   </wp:cNvGraphicFramePr>
@@ -1719,36 +1736,29 @@
                     <a:graphicData uri="http://schemas.openxmlformats.org/drawingml/2006/picture">
                       <pic:pic xmlns:pic="http://schemas.openxmlformats.org/drawingml/2006/picture">
                         <pic:nvPicPr>
-                          <pic:cNvPr id="0" name="Picture 3"/>
-                          <pic:cNvPicPr>
-                            <a:picLocks noChangeAspect="1" noChangeArrowheads="1"/>
-                          </pic:cNvPicPr>
+                          <pic:cNvPr id="1" name=""/>
+                          <pic:cNvPicPr/>
                         </pic:nvPicPr>
                         <pic:blipFill>
-                          <a:blip r:embed="rId10" cstate="print">
+                          <a:blip r:embed="rId10">
                             <a:extLst>
                               <a:ext uri="{28A0092B-C50C-407E-A947-70E740481C1C}">
                                 <a14:useLocalDpi xmlns:a14="http://schemas.microsoft.com/office/drawing/2010/main" val="0"/>
                               </a:ext>
                             </a:extLst>
                           </a:blip>
-                          <a:srcRect/>
                           <a:stretch>
                             <a:fillRect/>
                           </a:stretch>
                         </pic:blipFill>
-                        <pic:spPr bwMode="auto">
+                        <pic:spPr>
                           <a:xfrm>
                             <a:off x="0" y="0"/>
-                            <a:ext cx="2803525" cy="2511425"/>
+                            <a:ext cx="3086100" cy="2498725"/>
                           </a:xfrm>
                           <a:prstGeom prst="rect">
                             <a:avLst/>
                           </a:prstGeom>
-                          <a:noFill/>
-                          <a:ln>
-                            <a:noFill/>
-                          </a:ln>
                         </pic:spPr>
                       </pic:pic>
                     </a:graphicData>
@@ -1850,12 +1860,23 @@
             <w:r>
               <w:rPr>
                 <w:noProof/>
+                <w:sz w:val="28"/>
+                <w:szCs w:val="28"/>
+                <w:u w:val="single"/>
               </w:rPr>
               <w:drawing>
-                <wp:inline distT="0" distB="0" distL="0" distR="0" wp14:anchorId="664E40F0" wp14:editId="54309787">
-                  <wp:extent cx="3091894" cy="2724150"/>
+                <wp:anchor distT="0" distB="0" distL="114300" distR="114300" simplePos="0" relativeHeight="251659264" behindDoc="0" locked="0" layoutInCell="1" allowOverlap="1" wp14:anchorId="6F621FD6" wp14:editId="0E22404E">
+                  <wp:simplePos x="0" y="0"/>
+                  <wp:positionH relativeFrom="column">
+                    <wp:posOffset>-65405</wp:posOffset>
+                  </wp:positionH>
+                  <wp:positionV relativeFrom="paragraph">
+                    <wp:posOffset>1</wp:posOffset>
+                  </wp:positionV>
+                  <wp:extent cx="3035107" cy="2724150"/>
                   <wp:effectExtent l="0" t="0" r="0" b="0"/>
-                  <wp:docPr id="8" name="Picture 8"/>
+                  <wp:wrapSquare wrapText="bothSides"/>
+                  <wp:docPr id="11" name="Picture 11"/>
                   <wp:cNvGraphicFramePr>
                     <a:graphicFrameLocks xmlns:a="http://schemas.openxmlformats.org/drawingml/2006/main" noChangeAspect="1"/>
                   </wp:cNvGraphicFramePr>
@@ -1863,10 +1884,8 @@
                     <a:graphicData uri="http://schemas.openxmlformats.org/drawingml/2006/picture">
                       <pic:pic xmlns:pic="http://schemas.openxmlformats.org/drawingml/2006/picture">
                         <pic:nvPicPr>
-                          <pic:cNvPr id="0" name="Picture 7"/>
-                          <pic:cNvPicPr>
-                            <a:picLocks noChangeAspect="1" noChangeArrowheads="1"/>
-                          </pic:cNvPicPr>
+                          <pic:cNvPr id="1" name=""/>
+                          <pic:cNvPicPr/>
                         </pic:nvPicPr>
                         <pic:blipFill>
                           <a:blip r:embed="rId12">
@@ -1876,28 +1895,29 @@
                               </a:ext>
                             </a:extLst>
                           </a:blip>
-                          <a:srcRect/>
                           <a:stretch>
                             <a:fillRect/>
                           </a:stretch>
                         </pic:blipFill>
-                        <pic:spPr bwMode="auto">
+                        <pic:spPr>
                           <a:xfrm>
                             <a:off x="0" y="0"/>
-                            <a:ext cx="3106642" cy="2737144"/>
+                            <a:ext cx="3035991" cy="2724944"/>
                           </a:xfrm>
                           <a:prstGeom prst="rect">
                             <a:avLst/>
                           </a:prstGeom>
-                          <a:noFill/>
-                          <a:ln>
-                            <a:noFill/>
-                          </a:ln>
                         </pic:spPr>
                       </pic:pic>
                     </a:graphicData>
                   </a:graphic>
-                </wp:inline>
+                  <wp14:sizeRelH relativeFrom="page">
+                    <wp14:pctWidth>0</wp14:pctWidth>
+                  </wp14:sizeRelH>
+                  <wp14:sizeRelV relativeFrom="page">
+                    <wp14:pctHeight>0</wp14:pctHeight>
+                  </wp14:sizeRelV>
+                </wp:anchor>
               </w:drawing>
             </w:r>
           </w:p>
@@ -1928,17 +1948,7 @@
     <w:p>
       <w:pPr>
         <w:spacing w:line="360" w:lineRule="auto"/>
-        <w:ind w:left="360"/>
-        <w:rPr>
-          <w:sz w:val="28"/>
-          <w:szCs w:val="28"/>
-        </w:rPr>
-      </w:pPr>
-    </w:p>
-    <w:p>
-      <w:pPr>
-        <w:spacing w:line="360" w:lineRule="auto"/>
-        <w:ind w:left="360"/>
+        <w:ind w:firstLine="360"/>
         <w:rPr>
           <w:sz w:val="28"/>
           <w:szCs w:val="28"/>
@@ -2130,7 +2140,7 @@
           <w:noProof/>
         </w:rPr>
         <w:drawing>
-          <wp:anchor distT="0" distB="0" distL="114300" distR="114300" simplePos="0" relativeHeight="251662848" behindDoc="0" locked="0" layoutInCell="1" allowOverlap="1" wp14:anchorId="0185AFD7" wp14:editId="480959C9">
+          <wp:anchor distT="0" distB="0" distL="114300" distR="114300" simplePos="0" relativeHeight="251657216" behindDoc="0" locked="0" layoutInCell="1" allowOverlap="1" wp14:anchorId="0185AFD7" wp14:editId="480959C9">
             <wp:simplePos x="0" y="0"/>
             <wp:positionH relativeFrom="margin">
               <wp:align>center</wp:align>
@@ -2234,17 +2244,18 @@
     <w:p>
       <w:pPr>
         <w:spacing w:line="360" w:lineRule="auto"/>
-        <w:ind w:left="360"/>
-        <w:rPr>
-          <w:sz w:val="28"/>
-          <w:szCs w:val="28"/>
-        </w:rPr>
-      </w:pPr>
-    </w:p>
-    <w:p>
-      <w:pPr>
-        <w:spacing w:line="360" w:lineRule="auto"/>
-        <w:ind w:left="360"/>
+        <w:ind w:firstLine="360"/>
+        <w:rPr>
+          <w:sz w:val="28"/>
+          <w:szCs w:val="28"/>
+          <w:u w:val="single"/>
+        </w:rPr>
+      </w:pPr>
+    </w:p>
+    <w:p>
+      <w:pPr>
+        <w:spacing w:line="360" w:lineRule="auto"/>
+        <w:ind w:firstLine="360"/>
         <w:rPr>
           <w:sz w:val="28"/>
           <w:szCs w:val="28"/>
@@ -2390,17 +2401,22 @@
           <w:szCs w:val="28"/>
           <w:u w:val="single"/>
         </w:rPr>
-        <w:t>Screenshots:</w:t>
-      </w:r>
-    </w:p>
-    <w:p>
-      <w:pPr>
-        <w:spacing w:line="360" w:lineRule="auto"/>
-        <w:ind w:left="360"/>
-        <w:rPr>
-          <w:sz w:val="28"/>
-          <w:szCs w:val="28"/>
-          <w:u w:val="single"/>
+        <w:t>Screenshots</w:t>
+      </w:r>
+      <w:r>
+        <w:rPr>
+          <w:sz w:val="28"/>
+          <w:szCs w:val="28"/>
+          <w:u w:val="single"/>
+        </w:rPr>
+        <w:t>:</w:t>
+      </w:r>
+    </w:p>
+    <w:p>
+      <w:pPr>
+        <w:rPr>
+          <w:sz w:val="28"/>
+          <w:szCs w:val="28"/>
         </w:rPr>
       </w:pPr>
       <w:r>
@@ -2408,13 +2424,13 @@
           <w:noProof/>
         </w:rPr>
         <w:drawing>
-          <wp:anchor distT="0" distB="0" distL="114300" distR="114300" simplePos="0" relativeHeight="251663872" behindDoc="1" locked="0" layoutInCell="1" allowOverlap="1" wp14:anchorId="6DD7BB85" wp14:editId="456E2254">
+          <wp:anchor distT="0" distB="0" distL="114300" distR="114300" simplePos="0" relativeHeight="251658240" behindDoc="1" locked="0" layoutInCell="1" allowOverlap="1" wp14:anchorId="6DD7BB85" wp14:editId="2E363D68">
             <wp:simplePos x="0" y="0"/>
             <wp:positionH relativeFrom="margin">
               <wp:align>center</wp:align>
             </wp:positionH>
             <wp:positionV relativeFrom="paragraph">
-              <wp:posOffset>109855</wp:posOffset>
+              <wp:posOffset>33020</wp:posOffset>
             </wp:positionV>
             <wp:extent cx="5295265" cy="4506595"/>
             <wp:effectExtent l="0" t="0" r="635" b="8255"/>
@@ -2473,6 +2489,56 @@
     </w:p>
     <w:p>
       <w:pPr>
+        <w:rPr>
+          <w:sz w:val="28"/>
+          <w:szCs w:val="28"/>
+        </w:rPr>
+      </w:pPr>
+    </w:p>
+    <w:p>
+      <w:pPr>
+        <w:rPr>
+          <w:sz w:val="28"/>
+          <w:szCs w:val="28"/>
+        </w:rPr>
+      </w:pPr>
+    </w:p>
+    <w:p>
+      <w:pPr>
+        <w:rPr>
+          <w:sz w:val="28"/>
+          <w:szCs w:val="28"/>
+        </w:rPr>
+      </w:pPr>
+    </w:p>
+    <w:p>
+      <w:pPr>
+        <w:rPr>
+          <w:sz w:val="28"/>
+          <w:szCs w:val="28"/>
+        </w:rPr>
+      </w:pPr>
+    </w:p>
+    <w:p>
+      <w:pPr>
+        <w:rPr>
+          <w:sz w:val="28"/>
+          <w:szCs w:val="28"/>
+        </w:rPr>
+      </w:pPr>
+    </w:p>
+    <w:p>
+      <w:pPr>
+        <w:spacing w:line="360" w:lineRule="auto"/>
+        <w:rPr>
+          <w:sz w:val="28"/>
+          <w:szCs w:val="28"/>
+          <w:u w:val="single"/>
+        </w:rPr>
+      </w:pPr>
+    </w:p>
+    <w:p>
+      <w:pPr>
         <w:spacing w:line="360" w:lineRule="auto"/>
         <w:ind w:left="360"/>
         <w:rPr>
@@ -2529,73 +2595,18 @@
     <w:p>
       <w:pPr>
         <w:spacing w:line="360" w:lineRule="auto"/>
-        <w:ind w:left="360"/>
-        <w:rPr>
-          <w:sz w:val="28"/>
-          <w:szCs w:val="28"/>
-          <w:u w:val="single"/>
-        </w:rPr>
-      </w:pPr>
-    </w:p>
-    <w:p>
-      <w:pPr>
-        <w:spacing w:line="360" w:lineRule="auto"/>
-        <w:ind w:left="360"/>
-        <w:rPr>
-          <w:sz w:val="28"/>
-          <w:szCs w:val="28"/>
-          <w:u w:val="single"/>
-        </w:rPr>
-      </w:pPr>
-    </w:p>
-    <w:p>
-      <w:pPr>
-        <w:spacing w:line="360" w:lineRule="auto"/>
-        <w:ind w:left="360"/>
-        <w:rPr>
-          <w:sz w:val="28"/>
-          <w:szCs w:val="28"/>
-          <w:u w:val="single"/>
-        </w:rPr>
-      </w:pPr>
-    </w:p>
-    <w:p>
-      <w:pPr>
-        <w:spacing w:line="360" w:lineRule="auto"/>
-        <w:ind w:left="360"/>
-        <w:rPr>
-          <w:sz w:val="28"/>
-          <w:szCs w:val="28"/>
-          <w:u w:val="single"/>
-        </w:rPr>
-      </w:pPr>
-    </w:p>
-    <w:p>
-      <w:pPr>
-        <w:spacing w:line="360" w:lineRule="auto"/>
-        <w:ind w:left="360"/>
-        <w:rPr>
-          <w:sz w:val="28"/>
-          <w:szCs w:val="28"/>
-          <w:u w:val="single"/>
-        </w:rPr>
-      </w:pPr>
-    </w:p>
-    <w:p>
-      <w:pPr>
-        <w:spacing w:line="360" w:lineRule="auto"/>
-        <w:ind w:left="360"/>
-        <w:rPr>
-          <w:sz w:val="28"/>
-          <w:szCs w:val="28"/>
-          <w:u w:val="single"/>
-        </w:rPr>
-      </w:pPr>
-    </w:p>
-    <w:p>
-      <w:pPr>
-        <w:spacing w:line="360" w:lineRule="auto"/>
-        <w:ind w:left="360"/>
+        <w:ind w:firstLine="360"/>
+        <w:rPr>
+          <w:sz w:val="28"/>
+          <w:szCs w:val="28"/>
+          <w:u w:val="single"/>
+        </w:rPr>
+      </w:pPr>
+    </w:p>
+    <w:p>
+      <w:pPr>
+        <w:spacing w:line="360" w:lineRule="auto"/>
+        <w:ind w:firstLine="360"/>
         <w:rPr>
           <w:sz w:val="28"/>
           <w:szCs w:val="28"/>
@@ -2718,6 +2729,28 @@
         </w:rPr>
         <w:t>Screenshots:</w:t>
       </w:r>
+    </w:p>
+    <w:p>
+      <w:pPr>
+        <w:spacing w:line="360" w:lineRule="auto"/>
+        <w:ind w:left="360"/>
+        <w:rPr>
+          <w:sz w:val="28"/>
+          <w:szCs w:val="28"/>
+          <w:u w:val="single"/>
+        </w:rPr>
+      </w:pPr>
+    </w:p>
+    <w:p>
+      <w:pPr>
+        <w:spacing w:line="360" w:lineRule="auto"/>
+        <w:ind w:left="360"/>
+        <w:rPr>
+          <w:sz w:val="28"/>
+          <w:szCs w:val="28"/>
+          <w:u w:val="single"/>
+        </w:rPr>
+      </w:pPr>
     </w:p>
     <w:p>
       <w:pPr>
@@ -3671,6 +3704,7 @@
   <w:style w:type="character" w:default="1" w:styleId="DefaultParagraphFont">
     <w:name w:val="Default Paragraph Font"/>
     <w:uiPriority w:val="1"/>
+    <w:semiHidden/>
     <w:unhideWhenUsed/>
   </w:style>
   <w:style w:type="table" w:default="1" w:styleId="TableNormal">

</xml_diff>

<commit_message>
make midtread levels even
</commit_message>
<xml_diff>
--- a/assignment1/report.docx
+++ b/assignment1/report.docx
@@ -27,7 +27,7 @@
             <v:path o:extrusionok="f" gradientshapeok="t" o:connecttype="rect"/>
             <o:lock v:ext="edit" aspectratio="t"/>
           </v:shapetype>
-          <v:shape id="_x0000_s1065" type="#_x0000_t75" style="position:absolute;margin-left:-36pt;margin-top:-61.2pt;width:615.9pt;height:866.05pt;z-index:-251654144;mso-position-horizontal-relative:text;mso-position-vertical-relative:text;mso-width-relative:page;mso-height-relative:page">
+          <v:shape id="_x0000_s1065" type="#_x0000_t75" style="position:absolute;margin-left:-36pt;margin-top:-61.2pt;width:615.9pt;height:866.05pt;z-index:-251653632;mso-position-horizontal-relative:text;mso-position-vertical-relative:text;mso-width-relative:page;mso-height-relative:page">
             <v:imagedata r:id="rId7" o:title="c3-bg1"/>
           </v:shape>
         </w:pict>
@@ -39,7 +39,7 @@
         <mc:AlternateContent>
           <mc:Choice Requires="wps">
             <w:drawing>
-              <wp:anchor distT="45720" distB="45720" distL="114300" distR="114300" simplePos="0" relativeHeight="251654144" behindDoc="0" locked="0" layoutInCell="1" allowOverlap="1" wp14:anchorId="6C359F9D" wp14:editId="3633A9EA">
+              <wp:anchor distT="45720" distB="45720" distL="114300" distR="114300" simplePos="0" relativeHeight="251653632" behindDoc="0" locked="0" layoutInCell="1" allowOverlap="1" wp14:anchorId="6C359F9D" wp14:editId="3633A9EA">
                 <wp:simplePos x="0" y="0"/>
                 <wp:positionH relativeFrom="column">
                   <wp:posOffset>-38100</wp:posOffset>
@@ -130,7 +130,7 @@
                 <v:stroke joinstyle="miter"/>
                 <v:path gradientshapeok="t" o:connecttype="rect"/>
               </v:shapetype>
-              <v:shape id="Text Box 2" o:spid="_x0000_s1026" type="#_x0000_t202" style="position:absolute;margin-left:-3pt;margin-top:130.8pt;width:409.5pt;height:153pt;z-index:251654144;visibility:visible;mso-wrap-style:square;mso-width-percent:0;mso-height-percent:0;mso-wrap-distance-left:9pt;mso-wrap-distance-top:3.6pt;mso-wrap-distance-right:9pt;mso-wrap-distance-bottom:3.6pt;mso-position-horizontal:absolute;mso-position-horizontal-relative:text;mso-position-vertical:absolute;mso-position-vertical-relative:text;mso-width-percent:0;mso-height-percent:0;mso-width-relative:margin;mso-height-relative:margin;v-text-anchor:top" o:gfxdata="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" filled="f" stroked="f">
+              <v:shape id="Text Box 2" o:spid="_x0000_s1026" type="#_x0000_t202" style="position:absolute;margin-left:-3pt;margin-top:130.8pt;width:409.5pt;height:153pt;z-index:251653632;visibility:visible;mso-wrap-style:square;mso-width-percent:0;mso-height-percent:0;mso-wrap-distance-left:9pt;mso-wrap-distance-top:3.6pt;mso-wrap-distance-right:9pt;mso-wrap-distance-bottom:3.6pt;mso-position-horizontal:absolute;mso-position-horizontal-relative:text;mso-position-vertical:absolute;mso-position-vertical-relative:text;mso-width-percent:0;mso-height-percent:0;mso-width-relative:margin;mso-height-relative:margin;v-text-anchor:top" o:gfxdata="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" filled="f" stroked="f">
                 <v:textbox>
                   <w:txbxContent>
                     <w:p>
@@ -177,7 +177,7 @@
         <mc:AlternateContent>
           <mc:Choice Requires="wps">
             <w:drawing>
-              <wp:anchor distT="0" distB="0" distL="114300" distR="114300" simplePos="0" relativeHeight="251655168" behindDoc="0" locked="0" layoutInCell="1" allowOverlap="1" wp14:anchorId="0FB1259E" wp14:editId="0DD774B0">
+              <wp:anchor distT="0" distB="0" distL="114300" distR="114300" simplePos="0" relativeHeight="251654656" behindDoc="0" locked="0" layoutInCell="1" allowOverlap="1" wp14:anchorId="0FB1259E" wp14:editId="0DD774B0">
                 <wp:simplePos x="0" y="0"/>
                 <wp:positionH relativeFrom="column">
                   <wp:posOffset>-209550</wp:posOffset>
@@ -263,16 +263,16 @@
         <mc:AlternateContent>
           <mc:Choice Requires="wps">
             <w:drawing>
-              <wp:anchor distT="45720" distB="45720" distL="114300" distR="114300" simplePos="0" relativeHeight="251653120" behindDoc="0" locked="0" layoutInCell="1" allowOverlap="1" wp14:anchorId="5583176F" wp14:editId="7A385D26">
+              <wp:anchor distT="45720" distB="45720" distL="114300" distR="114300" simplePos="0" relativeHeight="251652608" behindDoc="0" locked="0" layoutInCell="1" allowOverlap="1" wp14:anchorId="5583176F" wp14:editId="7A1A4E24">
                 <wp:simplePos x="0" y="0"/>
                 <wp:positionH relativeFrom="margin">
-                  <wp:posOffset>-243840</wp:posOffset>
+                  <wp:align>center</wp:align>
                 </wp:positionH>
                 <wp:positionV relativeFrom="paragraph">
-                  <wp:posOffset>5826760</wp:posOffset>
+                  <wp:posOffset>4744720</wp:posOffset>
                 </wp:positionV>
-                <wp:extent cx="7246620" cy="1695450"/>
-                <wp:effectExtent l="0" t="0" r="0" b="0"/>
+                <wp:extent cx="7246620" cy="2263140"/>
+                <wp:effectExtent l="0" t="0" r="0" b="3810"/>
                 <wp:wrapNone/>
                 <wp:docPr id="4" name="Text Box 2"/>
                 <wp:cNvGraphicFramePr>
@@ -287,7 +287,7 @@
                       <wps:spPr bwMode="auto">
                         <a:xfrm>
                           <a:off x="0" y="0"/>
-                          <a:ext cx="7246620" cy="1695450"/>
+                          <a:ext cx="7246620" cy="2263140"/>
                         </a:xfrm>
                         <a:prstGeom prst="rect">
                           <a:avLst/>
@@ -306,9 +306,11 @@
                             <w:pPr>
                               <w:spacing w:line="240" w:lineRule="auto"/>
                               <w:contextualSpacing/>
+                              <w:jc w:val="center"/>
                               <w:rPr>
                                 <w:rFonts w:ascii="Arial" w:hAnsi="Arial" w:cs="Arial"/>
-                                <w:color w:val="FFFFFF" w:themeColor="background1"/>
+                                <w:b/>
+                                <w:bCs/>
                                 <w:sz w:val="48"/>
                                 <w:szCs w:val="48"/>
                               </w:rPr>
@@ -316,7 +318,8 @@
                             <w:r>
                               <w:rPr>
                                 <w:rFonts w:ascii="Arial" w:hAnsi="Arial" w:cs="Arial"/>
-                                <w:color w:val="FFFFFF" w:themeColor="background1"/>
+                                <w:b/>
+                                <w:bCs/>
                                 <w:sz w:val="48"/>
                                 <w:szCs w:val="48"/>
                               </w:rPr>
@@ -326,7 +329,8 @@
                             <w:r>
                               <w:rPr>
                                 <w:rFonts w:ascii="Arial" w:hAnsi="Arial" w:cs="Arial"/>
-                                <w:color w:val="FFFFFF" w:themeColor="background1"/>
+                                <w:b/>
+                                <w:bCs/>
                                 <w:sz w:val="48"/>
                                 <w:szCs w:val="48"/>
                               </w:rPr>
@@ -336,7 +340,8 @@
                             <w:r>
                               <w:rPr>
                                 <w:rFonts w:ascii="Arial" w:hAnsi="Arial" w:cs="Arial"/>
-                                <w:color w:val="FFFFFF" w:themeColor="background1"/>
+                                <w:b/>
+                                <w:bCs/>
                                 <w:sz w:val="48"/>
                                 <w:szCs w:val="48"/>
                               </w:rPr>
@@ -345,84 +350,84 @@
                             <w:r>
                               <w:rPr>
                                 <w:rFonts w:ascii="Arial" w:hAnsi="Arial" w:cs="Arial"/>
-                                <w:color w:val="FFFFFF" w:themeColor="background1"/>
+                                <w:b/>
+                                <w:bCs/>
                                 <w:sz w:val="48"/>
                                 <w:szCs w:val="48"/>
                               </w:rPr>
                               <w:tab/>
                             </w:r>
+                          </w:p>
+                          <w:p>
+                            <w:pPr>
+                              <w:spacing w:line="240" w:lineRule="auto"/>
+                              <w:contextualSpacing/>
+                              <w:jc w:val="center"/>
+                              <w:rPr>
+                                <w:rFonts w:ascii="Arial" w:hAnsi="Arial" w:cs="Arial"/>
+                                <w:b/>
+                                <w:bCs/>
+                                <w:sz w:val="48"/>
+                                <w:szCs w:val="48"/>
+                              </w:rPr>
+                            </w:pPr>
                             <w:r>
                               <w:rPr>
                                 <w:rFonts w:ascii="Arial" w:hAnsi="Arial" w:cs="Arial"/>
-                                <w:color w:val="FFFFFF" w:themeColor="background1"/>
+                                <w:b/>
+                                <w:bCs/>
                                 <w:sz w:val="48"/>
                                 <w:szCs w:val="48"/>
                               </w:rPr>
-                              <w:tab/>
+                              <w:t>Sec</w:t>
                             </w:r>
                             <w:r>
                               <w:rPr>
                                 <w:rFonts w:ascii="Arial" w:hAnsi="Arial" w:cs="Arial"/>
-                                <w:color w:val="FFFFFF" w:themeColor="background1"/>
+                                <w:b/>
+                                <w:bCs/>
                                 <w:sz w:val="48"/>
                                 <w:szCs w:val="48"/>
                               </w:rPr>
-                              <w:tab/>
-                              <w:t xml:space="preserve">     </w:t>
+                              <w:t>:1</w:t>
                             </w:r>
                             <w:r>
                               <w:rPr>
                                 <w:rFonts w:ascii="Arial" w:hAnsi="Arial" w:cs="Arial"/>
-                                <w:color w:val="FFFFFF" w:themeColor="background1"/>
+                                <w:b/>
+                                <w:bCs/>
                                 <w:sz w:val="48"/>
                                 <w:szCs w:val="48"/>
                               </w:rPr>
-                              <w:tab/>
+                              <w:t xml:space="preserve"> Code:</w:t>
                             </w:r>
                             <w:r>
                               <w:rPr>
-                                <w:rFonts w:ascii="Arial" w:hAnsi="Arial" w:cs="Arial"/>
-                                <w:color w:val="FFFFFF" w:themeColor="background1"/>
-                                <w:sz w:val="48"/>
-                                <w:szCs w:val="48"/>
-                              </w:rPr>
-                              <w:tab/>
-                            </w:r>
-                            <w:r>
-                              <w:rPr>
-                                <w:rFonts w:ascii="Arial" w:hAnsi="Arial" w:cs="Arial"/>
-                                <w:color w:val="FFFFFF" w:themeColor="background1"/>
-                                <w:sz w:val="48"/>
-                                <w:szCs w:val="48"/>
-                              </w:rPr>
-                              <w:t xml:space="preserve">BN:27 </w:t>
-                            </w:r>
-                            <w:r>
-                              <w:rPr>
-                                <w:rFonts w:ascii="Arial" w:hAnsi="Arial" w:cs="Arial"/>
-                                <w:color w:val="FFFFFF" w:themeColor="background1"/>
-                                <w:sz w:val="48"/>
-                                <w:szCs w:val="48"/>
+                                <w:b/>
+                                <w:bCs/>
                               </w:rPr>
                               <w:t xml:space="preserve"> </w:t>
                             </w:r>
                             <w:r>
                               <w:rPr>
                                 <w:rFonts w:ascii="Arial" w:hAnsi="Arial" w:cs="Arial"/>
-                                <w:color w:val="FFFFFF" w:themeColor="background1"/>
+                                <w:b/>
+                                <w:bCs/>
                                 <w:sz w:val="48"/>
                                 <w:szCs w:val="48"/>
                               </w:rPr>
-                              <w:t>Sec:1</w:t>
+                              <w:t>9202586</w:t>
                             </w:r>
                           </w:p>
                           <w:p>
                             <w:pPr>
                               <w:spacing w:line="240" w:lineRule="auto"/>
                               <w:contextualSpacing/>
+                              <w:jc w:val="center"/>
                               <w:rPr>
                                 <w:rFonts w:ascii="Arial" w:hAnsi="Arial" w:cs="Arial"/>
-                                <w:color w:val="FFFFFF" w:themeColor="background1"/>
+                                <w:b/>
+                                <w:bCs/>
                                 <w:sz w:val="48"/>
                                 <w:szCs w:val="48"/>
                               </w:rPr>
@@ -432,8 +437,11 @@
                             <w:pPr>
                               <w:spacing w:line="240" w:lineRule="auto"/>
                               <w:contextualSpacing/>
+                              <w:jc w:val="center"/>
                               <w:rPr>
-                                <w:color w:val="FFFFFF" w:themeColor="background1"/>
+                                <w:rFonts w:ascii="Arial" w:hAnsi="Arial" w:cs="Arial"/>
+                                <w:b/>
+                                <w:bCs/>
                                 <w:sz w:val="48"/>
                                 <w:szCs w:val="48"/>
                               </w:rPr>
@@ -441,7 +449,8 @@
                             <w:r>
                               <w:rPr>
                                 <w:rFonts w:ascii="Arial" w:hAnsi="Arial" w:cs="Arial"/>
-                                <w:color w:val="FFFFFF" w:themeColor="background1"/>
+                                <w:b/>
+                                <w:bCs/>
                                 <w:sz w:val="48"/>
                                 <w:szCs w:val="48"/>
                               </w:rPr>
@@ -450,43 +459,51 @@
                             <w:r>
                               <w:rPr>
                                 <w:rFonts w:ascii="Arial" w:hAnsi="Arial" w:cs="Arial"/>
-                                <w:color w:val="FFFFFF" w:themeColor="background1"/>
+                                <w:b/>
+                                <w:bCs/>
                                 <w:sz w:val="48"/>
                                 <w:szCs w:val="48"/>
                               </w:rPr>
                               <w:t xml:space="preserve"> Muhammed Hamza</w:t>
                             </w:r>
+                          </w:p>
+                          <w:p>
+                            <w:pPr>
+                              <w:spacing w:line="240" w:lineRule="auto"/>
+                              <w:contextualSpacing/>
+                              <w:jc w:val="center"/>
+                              <w:rPr>
+                                <w:b/>
+                                <w:bCs/>
+                                <w:sz w:val="48"/>
+                                <w:szCs w:val="48"/>
+                              </w:rPr>
+                            </w:pPr>
                             <w:r>
                               <w:rPr>
                                 <w:rFonts w:ascii="Arial" w:hAnsi="Arial" w:cs="Arial"/>
-                                <w:color w:val="FFFFFF" w:themeColor="background1"/>
+                                <w:b/>
+                                <w:bCs/>
                                 <w:sz w:val="48"/>
                                 <w:szCs w:val="48"/>
                               </w:rPr>
-                              <w:tab/>
+                              <w:t>Sec:1</w:t>
                             </w:r>
                             <w:r>
                               <w:rPr>
                                 <w:rFonts w:ascii="Arial" w:hAnsi="Arial" w:cs="Arial"/>
-                                <w:color w:val="FFFFFF" w:themeColor="background1"/>
+                                <w:b/>
+                                <w:bCs/>
                                 <w:sz w:val="48"/>
                                 <w:szCs w:val="48"/>
                               </w:rPr>
-                              <w:tab/>
+                              <w:t xml:space="preserve"> Code</w:t>
                             </w:r>
                             <w:r>
                               <w:rPr>
                                 <w:rFonts w:ascii="Arial" w:hAnsi="Arial" w:cs="Arial"/>
-                                <w:color w:val="FFFFFF" w:themeColor="background1"/>
-                                <w:sz w:val="48"/>
-                                <w:szCs w:val="48"/>
-                              </w:rPr>
-                              <w:t>BN</w:t>
-                            </w:r>
-                            <w:r>
-                              <w:rPr>
-                                <w:rFonts w:ascii="Arial" w:hAnsi="Arial" w:cs="Arial"/>
-                                <w:color w:val="FFFFFF" w:themeColor="background1"/>
+                                <w:b/>
+                                <w:bCs/>
                                 <w:sz w:val="48"/>
                                 <w:szCs w:val="48"/>
                               </w:rPr>
@@ -495,38 +512,12 @@
                             <w:r>
                               <w:rPr>
                                 <w:rFonts w:ascii="Arial" w:hAnsi="Arial" w:cs="Arial"/>
-                                <w:color w:val="FFFFFF" w:themeColor="background1"/>
+                                <w:b/>
+                                <w:bCs/>
                                 <w:sz w:val="48"/>
                                 <w:szCs w:val="48"/>
                               </w:rPr>
-                              <w:t>37</w:t>
-                            </w:r>
-                            <w:r>
-                              <w:rPr>
-                                <w:rFonts w:ascii="Arial" w:hAnsi="Arial" w:cs="Arial"/>
-                                <w:color w:val="FFFFFF" w:themeColor="background1"/>
-                                <w:sz w:val="48"/>
-                                <w:szCs w:val="48"/>
-                              </w:rPr>
-                              <w:tab/>
-                            </w:r>
-                            <w:r>
-                              <w:rPr>
-                                <w:rFonts w:ascii="Arial" w:hAnsi="Arial" w:cs="Arial"/>
-                                <w:color w:val="FFFFFF" w:themeColor="background1"/>
-                                <w:sz w:val="48"/>
-                                <w:szCs w:val="48"/>
-                              </w:rPr>
-                              <w:t xml:space="preserve"> </w:t>
-                            </w:r>
-                            <w:r>
-                              <w:rPr>
-                                <w:rFonts w:ascii="Arial" w:hAnsi="Arial" w:cs="Arial"/>
-                                <w:color w:val="FFFFFF" w:themeColor="background1"/>
-                                <w:sz w:val="48"/>
-                                <w:szCs w:val="48"/>
-                              </w:rPr>
-                              <w:t>Sec:1</w:t>
+                              <w:t xml:space="preserve"> 9202793</w:t>
                             </w:r>
                           </w:p>
                         </w:txbxContent>
@@ -548,16 +539,18 @@
           </mc:Choice>
           <mc:Fallback>
             <w:pict>
-              <v:shape w14:anchorId="5583176F" id="_x0000_s1027" type="#_x0000_t202" style="position:absolute;margin-left:-19.2pt;margin-top:458.8pt;width:570.6pt;height:133.5pt;z-index:251653120;visibility:visible;mso-wrap-style:square;mso-width-percent:0;mso-height-percent:0;mso-wrap-distance-left:9pt;mso-wrap-distance-top:3.6pt;mso-wrap-distance-right:9pt;mso-wrap-distance-bottom:3.6pt;mso-position-horizontal:absolute;mso-position-horizontal-relative:margin;mso-position-vertical:absolute;mso-position-vertical-relative:text;mso-width-percent:0;mso-height-percent:0;mso-width-relative:margin;mso-height-relative:margin;v-text-anchor:top" o:gfxdata="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" filled="f" stroked="f">
+              <v:shape w14:anchorId="5583176F" id="_x0000_s1027" type="#_x0000_t202" style="position:absolute;margin-left:0;margin-top:373.6pt;width:570.6pt;height:178.2pt;z-index:251652608;visibility:visible;mso-wrap-style:square;mso-width-percent:0;mso-height-percent:0;mso-wrap-distance-left:9pt;mso-wrap-distance-top:3.6pt;mso-wrap-distance-right:9pt;mso-wrap-distance-bottom:3.6pt;mso-position-horizontal:center;mso-position-horizontal-relative:margin;mso-position-vertical:absolute;mso-position-vertical-relative:text;mso-width-percent:0;mso-height-percent:0;mso-width-relative:margin;mso-height-relative:margin;v-text-anchor:top" o:gfxdata="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" filled="f" stroked="f">
                 <v:textbox>
                   <w:txbxContent>
                     <w:p>
                       <w:pPr>
                         <w:spacing w:line="240" w:lineRule="auto"/>
                         <w:contextualSpacing/>
+                        <w:jc w:val="center"/>
                         <w:rPr>
                           <w:rFonts w:ascii="Arial" w:hAnsi="Arial" w:cs="Arial"/>
-                          <w:color w:val="FFFFFF" w:themeColor="background1"/>
+                          <w:b/>
+                          <w:bCs/>
                           <w:sz w:val="48"/>
                           <w:szCs w:val="48"/>
                         </w:rPr>
@@ -565,7 +558,8 @@
                       <w:r>
                         <w:rPr>
                           <w:rFonts w:ascii="Arial" w:hAnsi="Arial" w:cs="Arial"/>
-                          <w:color w:val="FFFFFF" w:themeColor="background1"/>
+                          <w:b/>
+                          <w:bCs/>
                           <w:sz w:val="48"/>
                           <w:szCs w:val="48"/>
                         </w:rPr>
@@ -575,7 +569,8 @@
                       <w:r>
                         <w:rPr>
                           <w:rFonts w:ascii="Arial" w:hAnsi="Arial" w:cs="Arial"/>
-                          <w:color w:val="FFFFFF" w:themeColor="background1"/>
+                          <w:b/>
+                          <w:bCs/>
                           <w:sz w:val="48"/>
                           <w:szCs w:val="48"/>
                         </w:rPr>
@@ -585,7 +580,8 @@
                       <w:r>
                         <w:rPr>
                           <w:rFonts w:ascii="Arial" w:hAnsi="Arial" w:cs="Arial"/>
-                          <w:color w:val="FFFFFF" w:themeColor="background1"/>
+                          <w:b/>
+                          <w:bCs/>
                           <w:sz w:val="48"/>
                           <w:szCs w:val="48"/>
                         </w:rPr>
@@ -594,84 +590,84 @@
                       <w:r>
                         <w:rPr>
                           <w:rFonts w:ascii="Arial" w:hAnsi="Arial" w:cs="Arial"/>
-                          <w:color w:val="FFFFFF" w:themeColor="background1"/>
+                          <w:b/>
+                          <w:bCs/>
                           <w:sz w:val="48"/>
                           <w:szCs w:val="48"/>
                         </w:rPr>
                         <w:tab/>
                       </w:r>
+                    </w:p>
+                    <w:p>
+                      <w:pPr>
+                        <w:spacing w:line="240" w:lineRule="auto"/>
+                        <w:contextualSpacing/>
+                        <w:jc w:val="center"/>
+                        <w:rPr>
+                          <w:rFonts w:ascii="Arial" w:hAnsi="Arial" w:cs="Arial"/>
+                          <w:b/>
+                          <w:bCs/>
+                          <w:sz w:val="48"/>
+                          <w:szCs w:val="48"/>
+                        </w:rPr>
+                      </w:pPr>
                       <w:r>
                         <w:rPr>
                           <w:rFonts w:ascii="Arial" w:hAnsi="Arial" w:cs="Arial"/>
-                          <w:color w:val="FFFFFF" w:themeColor="background1"/>
+                          <w:b/>
+                          <w:bCs/>
                           <w:sz w:val="48"/>
                           <w:szCs w:val="48"/>
                         </w:rPr>
-                        <w:tab/>
+                        <w:t>Sec</w:t>
                       </w:r>
                       <w:r>
                         <w:rPr>
                           <w:rFonts w:ascii="Arial" w:hAnsi="Arial" w:cs="Arial"/>
-                          <w:color w:val="FFFFFF" w:themeColor="background1"/>
+                          <w:b/>
+                          <w:bCs/>
                           <w:sz w:val="48"/>
                           <w:szCs w:val="48"/>
                         </w:rPr>
-                        <w:tab/>
-                        <w:t xml:space="preserve">     </w:t>
+                        <w:t>:1</w:t>
                       </w:r>
                       <w:r>
                         <w:rPr>
                           <w:rFonts w:ascii="Arial" w:hAnsi="Arial" w:cs="Arial"/>
-                          <w:color w:val="FFFFFF" w:themeColor="background1"/>
+                          <w:b/>
+                          <w:bCs/>
                           <w:sz w:val="48"/>
                           <w:szCs w:val="48"/>
                         </w:rPr>
-                        <w:tab/>
+                        <w:t xml:space="preserve"> Code:</w:t>
                       </w:r>
                       <w:r>
                         <w:rPr>
-                          <w:rFonts w:ascii="Arial" w:hAnsi="Arial" w:cs="Arial"/>
-                          <w:color w:val="FFFFFF" w:themeColor="background1"/>
-                          <w:sz w:val="48"/>
-                          <w:szCs w:val="48"/>
-                        </w:rPr>
-                        <w:tab/>
-                      </w:r>
-                      <w:r>
-                        <w:rPr>
-                          <w:rFonts w:ascii="Arial" w:hAnsi="Arial" w:cs="Arial"/>
-                          <w:color w:val="FFFFFF" w:themeColor="background1"/>
-                          <w:sz w:val="48"/>
-                          <w:szCs w:val="48"/>
-                        </w:rPr>
-                        <w:t xml:space="preserve">BN:27 </w:t>
-                      </w:r>
-                      <w:r>
-                        <w:rPr>
-                          <w:rFonts w:ascii="Arial" w:hAnsi="Arial" w:cs="Arial"/>
-                          <w:color w:val="FFFFFF" w:themeColor="background1"/>
-                          <w:sz w:val="48"/>
-                          <w:szCs w:val="48"/>
+                          <w:b/>
+                          <w:bCs/>
                         </w:rPr>
                         <w:t xml:space="preserve"> </w:t>
                       </w:r>
                       <w:r>
                         <w:rPr>
                           <w:rFonts w:ascii="Arial" w:hAnsi="Arial" w:cs="Arial"/>
-                          <w:color w:val="FFFFFF" w:themeColor="background1"/>
+                          <w:b/>
+                          <w:bCs/>
                           <w:sz w:val="48"/>
                           <w:szCs w:val="48"/>
                         </w:rPr>
-                        <w:t>Sec:1</w:t>
+                        <w:t>9202586</w:t>
                       </w:r>
                     </w:p>
                     <w:p>
                       <w:pPr>
                         <w:spacing w:line="240" w:lineRule="auto"/>
                         <w:contextualSpacing/>
+                        <w:jc w:val="center"/>
                         <w:rPr>
                           <w:rFonts w:ascii="Arial" w:hAnsi="Arial" w:cs="Arial"/>
-                          <w:color w:val="FFFFFF" w:themeColor="background1"/>
+                          <w:b/>
+                          <w:bCs/>
                           <w:sz w:val="48"/>
                           <w:szCs w:val="48"/>
                         </w:rPr>
@@ -681,8 +677,11 @@
                       <w:pPr>
                         <w:spacing w:line="240" w:lineRule="auto"/>
                         <w:contextualSpacing/>
+                        <w:jc w:val="center"/>
                         <w:rPr>
-                          <w:color w:val="FFFFFF" w:themeColor="background1"/>
+                          <w:rFonts w:ascii="Arial" w:hAnsi="Arial" w:cs="Arial"/>
+                          <w:b/>
+                          <w:bCs/>
                           <w:sz w:val="48"/>
                           <w:szCs w:val="48"/>
                         </w:rPr>
@@ -690,7 +689,8 @@
                       <w:r>
                         <w:rPr>
                           <w:rFonts w:ascii="Arial" w:hAnsi="Arial" w:cs="Arial"/>
-                          <w:color w:val="FFFFFF" w:themeColor="background1"/>
+                          <w:b/>
+                          <w:bCs/>
                           <w:sz w:val="48"/>
                           <w:szCs w:val="48"/>
                         </w:rPr>
@@ -699,43 +699,51 @@
                       <w:r>
                         <w:rPr>
                           <w:rFonts w:ascii="Arial" w:hAnsi="Arial" w:cs="Arial"/>
-                          <w:color w:val="FFFFFF" w:themeColor="background1"/>
+                          <w:b/>
+                          <w:bCs/>
                           <w:sz w:val="48"/>
                           <w:szCs w:val="48"/>
                         </w:rPr>
                         <w:t xml:space="preserve"> Muhammed Hamza</w:t>
                       </w:r>
+                    </w:p>
+                    <w:p>
+                      <w:pPr>
+                        <w:spacing w:line="240" w:lineRule="auto"/>
+                        <w:contextualSpacing/>
+                        <w:jc w:val="center"/>
+                        <w:rPr>
+                          <w:b/>
+                          <w:bCs/>
+                          <w:sz w:val="48"/>
+                          <w:szCs w:val="48"/>
+                        </w:rPr>
+                      </w:pPr>
                       <w:r>
                         <w:rPr>
                           <w:rFonts w:ascii="Arial" w:hAnsi="Arial" w:cs="Arial"/>
-                          <w:color w:val="FFFFFF" w:themeColor="background1"/>
+                          <w:b/>
+                          <w:bCs/>
                           <w:sz w:val="48"/>
                           <w:szCs w:val="48"/>
                         </w:rPr>
-                        <w:tab/>
+                        <w:t>Sec:1</w:t>
                       </w:r>
                       <w:r>
                         <w:rPr>
                           <w:rFonts w:ascii="Arial" w:hAnsi="Arial" w:cs="Arial"/>
-                          <w:color w:val="FFFFFF" w:themeColor="background1"/>
+                          <w:b/>
+                          <w:bCs/>
                           <w:sz w:val="48"/>
                           <w:szCs w:val="48"/>
                         </w:rPr>
-                        <w:tab/>
+                        <w:t xml:space="preserve"> Code</w:t>
                       </w:r>
                       <w:r>
                         <w:rPr>
                           <w:rFonts w:ascii="Arial" w:hAnsi="Arial" w:cs="Arial"/>
-                          <w:color w:val="FFFFFF" w:themeColor="background1"/>
-                          <w:sz w:val="48"/>
-                          <w:szCs w:val="48"/>
-                        </w:rPr>
-                        <w:t>BN</w:t>
-                      </w:r>
-                      <w:r>
-                        <w:rPr>
-                          <w:rFonts w:ascii="Arial" w:hAnsi="Arial" w:cs="Arial"/>
-                          <w:color w:val="FFFFFF" w:themeColor="background1"/>
+                          <w:b/>
+                          <w:bCs/>
                           <w:sz w:val="48"/>
                           <w:szCs w:val="48"/>
                         </w:rPr>
@@ -744,38 +752,12 @@
                       <w:r>
                         <w:rPr>
                           <w:rFonts w:ascii="Arial" w:hAnsi="Arial" w:cs="Arial"/>
-                          <w:color w:val="FFFFFF" w:themeColor="background1"/>
+                          <w:b/>
+                          <w:bCs/>
                           <w:sz w:val="48"/>
                           <w:szCs w:val="48"/>
                         </w:rPr>
-                        <w:t>37</w:t>
-                      </w:r>
-                      <w:r>
-                        <w:rPr>
-                          <w:rFonts w:ascii="Arial" w:hAnsi="Arial" w:cs="Arial"/>
-                          <w:color w:val="FFFFFF" w:themeColor="background1"/>
-                          <w:sz w:val="48"/>
-                          <w:szCs w:val="48"/>
-                        </w:rPr>
-                        <w:tab/>
-                      </w:r>
-                      <w:r>
-                        <w:rPr>
-                          <w:rFonts w:ascii="Arial" w:hAnsi="Arial" w:cs="Arial"/>
-                          <w:color w:val="FFFFFF" w:themeColor="background1"/>
-                          <w:sz w:val="48"/>
-                          <w:szCs w:val="48"/>
-                        </w:rPr>
-                        <w:t xml:space="preserve"> </w:t>
-                      </w:r>
-                      <w:r>
-                        <w:rPr>
-                          <w:rFonts w:ascii="Arial" w:hAnsi="Arial" w:cs="Arial"/>
-                          <w:color w:val="FFFFFF" w:themeColor="background1"/>
-                          <w:sz w:val="48"/>
-                          <w:szCs w:val="48"/>
-                        </w:rPr>
-                        <w:t>Sec:1</w:t>
+                        <w:t xml:space="preserve"> 9202793</w:t>
                       </w:r>
                     </w:p>
                   </w:txbxContent>
@@ -791,7 +773,7 @@
           <w:noProof/>
         </w:rPr>
         <w:drawing>
-          <wp:anchor distT="0" distB="0" distL="114300" distR="114300" simplePos="0" relativeHeight="251656192" behindDoc="1" locked="0" layoutInCell="1" allowOverlap="1" wp14:anchorId="59C20B96" wp14:editId="35BB056C">
+          <wp:anchor distT="0" distB="0" distL="114300" distR="114300" simplePos="0" relativeHeight="251655680" behindDoc="1" locked="0" layoutInCell="1" allowOverlap="1" wp14:anchorId="59C20B96" wp14:editId="35BB056C">
             <wp:simplePos x="0" y="0"/>
             <wp:positionH relativeFrom="column">
               <wp:posOffset>-952500</wp:posOffset>
@@ -1063,7 +1045,6 @@
         <w:t xml:space="preserve"> = </w:t>
       </w:r>
       <w:proofErr w:type="spellStart"/>
-      <w:proofErr w:type="gramStart"/>
       <w:r>
         <w:rPr>
           <w:color w:val="4472C4" w:themeColor="accent5"/>
@@ -1082,7 +1063,6 @@
         <w:t>(</w:t>
       </w:r>
       <w:proofErr w:type="spellStart"/>
-      <w:proofErr w:type="gramEnd"/>
       <w:r>
         <w:rPr>
           <w:color w:val="4472C4" w:themeColor="accent5"/>
@@ -1116,7 +1096,44 @@
           <w:sz w:val="28"/>
           <w:szCs w:val="28"/>
         </w:rPr>
-        <w:t xml:space="preserve">, </w:t>
+        <w:t xml:space="preserve">, xmax, m). </w:t>
+      </w:r>
+      <w:r>
+        <w:rPr>
+          <w:sz w:val="28"/>
+          <w:szCs w:val="28"/>
+        </w:rPr>
+        <w:t>The input signal is quantized using uniform quantization, where the range of the quantizer is defined by</w:t>
+      </w:r>
+      <w:r>
+        <w:rPr>
+          <w:color w:val="4472C4" w:themeColor="accent5"/>
+          <w:sz w:val="28"/>
+          <w:szCs w:val="28"/>
+        </w:rPr>
+        <w:t xml:space="preserve"> xmax </w:t>
+      </w:r>
+      <w:r>
+        <w:rPr>
+          <w:sz w:val="28"/>
+          <w:szCs w:val="28"/>
+        </w:rPr>
+        <w:t xml:space="preserve">and </w:t>
+      </w:r>
+      <w:r>
+        <w:rPr>
+          <w:color w:val="4472C4" w:themeColor="accent5"/>
+          <w:sz w:val="28"/>
+          <w:szCs w:val="28"/>
+        </w:rPr>
+        <w:t>m</w:t>
+      </w:r>
+      <w:r>
+        <w:rPr>
+          <w:sz w:val="28"/>
+          <w:szCs w:val="28"/>
+        </w:rPr>
+        <w:t xml:space="preserve">, and the number of bits is defined by </w:t>
       </w:r>
       <w:proofErr w:type="spellStart"/>
       <w:r>
@@ -1125,114 +1142,23 @@
           <w:sz w:val="28"/>
           <w:szCs w:val="28"/>
         </w:rPr>
-        <w:t>xmax</w:t>
+        <w:t>n_bits</w:t>
       </w:r>
       <w:proofErr w:type="spellEnd"/>
       <w:r>
         <w:rPr>
+          <w:sz w:val="28"/>
+          <w:szCs w:val="28"/>
+        </w:rPr>
+        <w:t xml:space="preserve">. The width of each quantization interval is calculated using the formula </w:t>
+      </w:r>
+      <w:r>
+        <w:rPr>
           <w:color w:val="4472C4" w:themeColor="accent5"/>
           <w:sz w:val="28"/>
           <w:szCs w:val="28"/>
         </w:rPr>
-        <w:t xml:space="preserve">, m). </w:t>
-      </w:r>
-      <w:r>
-        <w:rPr>
-          <w:sz w:val="28"/>
-          <w:szCs w:val="28"/>
-        </w:rPr>
-        <w:t>The input signal is quantized using uniform quantization, where the range of the quantizer is defined by</w:t>
-      </w:r>
-      <w:r>
-        <w:rPr>
-          <w:color w:val="4472C4" w:themeColor="accent5"/>
-          <w:sz w:val="28"/>
-          <w:szCs w:val="28"/>
-        </w:rPr>
-        <w:t xml:space="preserve"> </w:t>
-      </w:r>
-      <w:proofErr w:type="spellStart"/>
-      <w:r>
-        <w:rPr>
-          <w:color w:val="4472C4" w:themeColor="accent5"/>
-          <w:sz w:val="28"/>
-          <w:szCs w:val="28"/>
-        </w:rPr>
-        <w:t>xmax</w:t>
-      </w:r>
-      <w:proofErr w:type="spellEnd"/>
-      <w:r>
-        <w:rPr>
-          <w:color w:val="4472C4" w:themeColor="accent5"/>
-          <w:sz w:val="28"/>
-          <w:szCs w:val="28"/>
-        </w:rPr>
-        <w:t xml:space="preserve"> </w:t>
-      </w:r>
-      <w:r>
-        <w:rPr>
-          <w:sz w:val="28"/>
-          <w:szCs w:val="28"/>
-        </w:rPr>
-        <w:t xml:space="preserve">and </w:t>
-      </w:r>
-      <w:r>
-        <w:rPr>
-          <w:color w:val="4472C4" w:themeColor="accent5"/>
-          <w:sz w:val="28"/>
-          <w:szCs w:val="28"/>
-        </w:rPr>
-        <w:t>m</w:t>
-      </w:r>
-      <w:r>
-        <w:rPr>
-          <w:sz w:val="28"/>
-          <w:szCs w:val="28"/>
-        </w:rPr>
-        <w:t xml:space="preserve">, and the number of bits is defined by </w:t>
-      </w:r>
-      <w:proofErr w:type="spellStart"/>
-      <w:r>
-        <w:rPr>
-          <w:color w:val="4472C4" w:themeColor="accent5"/>
-          <w:sz w:val="28"/>
-          <w:szCs w:val="28"/>
-        </w:rPr>
-        <w:t>n_bits</w:t>
-      </w:r>
-      <w:proofErr w:type="spellEnd"/>
-      <w:r>
-        <w:rPr>
-          <w:sz w:val="28"/>
-          <w:szCs w:val="28"/>
-        </w:rPr>
-        <w:t xml:space="preserve">. The width of each quantization interval is calculated using the formula </w:t>
-      </w:r>
-      <w:r>
-        <w:rPr>
-          <w:color w:val="4472C4" w:themeColor="accent5"/>
-          <w:sz w:val="28"/>
-          <w:szCs w:val="28"/>
-        </w:rPr>
-        <w:t xml:space="preserve">Δ = 2 × </w:t>
-      </w:r>
-      <w:proofErr w:type="spellStart"/>
-      <w:r>
-        <w:rPr>
-          <w:color w:val="4472C4" w:themeColor="accent5"/>
-          <w:sz w:val="28"/>
-          <w:szCs w:val="28"/>
-        </w:rPr>
-        <w:t>xmax</w:t>
-      </w:r>
-      <w:proofErr w:type="spellEnd"/>
-      <w:r>
-        <w:rPr>
-          <w:color w:val="4472C4" w:themeColor="accent5"/>
-          <w:sz w:val="28"/>
-          <w:szCs w:val="28"/>
-        </w:rPr>
-        <w:t>/L</w:t>
+        <w:t>Δ = 2 × xmax/L</w:t>
       </w:r>
       <w:r>
         <w:rPr>
@@ -1377,25 +1303,7 @@
           <w:sz w:val="28"/>
           <w:szCs w:val="28"/>
         </w:rPr>
-        <w:t>q_</w:t>
-      </w:r>
-      <w:proofErr w:type="gramStart"/>
-      <w:r>
-        <w:rPr>
-          <w:color w:val="4472C4" w:themeColor="accent5"/>
-          <w:sz w:val="28"/>
-          <w:szCs w:val="28"/>
-        </w:rPr>
-        <w:t>ind,n</w:t>
-      </w:r>
-      <w:proofErr w:type="gramEnd"/>
-      <w:r>
-        <w:rPr>
-          <w:color w:val="4472C4" w:themeColor="accent5"/>
-          <w:sz w:val="28"/>
-          <w:szCs w:val="28"/>
-        </w:rPr>
-        <w:t>_bits,xmax,m</w:t>
+        <w:t>q_ind,n_bits,xmax,m</w:t>
       </w:r>
       <w:proofErr w:type="spellEnd"/>
       <w:r>
@@ -1527,23 +1435,13 @@
         </w:rPr>
         <w:t xml:space="preserve">and </w:t>
       </w:r>
-      <w:proofErr w:type="spellStart"/>
       <w:r>
         <w:rPr>
           <w:color w:val="FF0000"/>
           <w:sz w:val="28"/>
           <w:szCs w:val="28"/>
         </w:rPr>
-        <w:t>xmax</w:t>
-      </w:r>
-      <w:proofErr w:type="spellEnd"/>
-      <w:r>
-        <w:rPr>
-          <w:color w:val="FF0000"/>
-          <w:sz w:val="28"/>
-          <w:szCs w:val="28"/>
-        </w:rPr>
-        <w:t>=6</w:t>
+        <w:t>xmax=6</w:t>
       </w:r>
       <w:r>
         <w:rPr>
@@ -1614,8 +1512,8 @@
         <w:tblLook w:val="04A0" w:firstRow="1" w:lastRow="0" w:firstColumn="1" w:lastColumn="0" w:noHBand="0" w:noVBand="1"/>
       </w:tblPr>
       <w:tblGrid>
-        <w:gridCol w:w="5228"/>
-        <w:gridCol w:w="4871"/>
+        <w:gridCol w:w="5341"/>
+        <w:gridCol w:w="4758"/>
       </w:tblGrid>
       <w:tr>
         <w:tc>
@@ -1634,23 +1532,28 @@
             <w:r>
               <w:rPr>
                 <w:noProof/>
-                <w:sz w:val="28"/>
-                <w:szCs w:val="28"/>
-                <w:u w:val="single"/>
               </w:rPr>
               <w:drawing>
-                <wp:anchor distT="0" distB="0" distL="114300" distR="114300" simplePos="0" relativeHeight="251661312" behindDoc="0" locked="0" layoutInCell="1" allowOverlap="1" wp14:anchorId="614D33F4" wp14:editId="2051C5D5">
+                <wp:anchor distT="0" distB="0" distL="114300" distR="114300" simplePos="0" relativeHeight="251663872" behindDoc="1" locked="0" layoutInCell="1" allowOverlap="1" wp14:anchorId="2DFD01F7" wp14:editId="55D824B1">
                   <wp:simplePos x="0" y="0"/>
                   <wp:positionH relativeFrom="column">
                     <wp:posOffset>-65405</wp:posOffset>
                   </wp:positionH>
                   <wp:positionV relativeFrom="paragraph">
-                    <wp:posOffset>0</wp:posOffset>
+                    <wp:posOffset>76200</wp:posOffset>
                   </wp:positionV>
-                  <wp:extent cx="3322320" cy="2521585"/>
-                  <wp:effectExtent l="0" t="0" r="0" b="0"/>
-                  <wp:wrapSquare wrapText="bothSides"/>
-                  <wp:docPr id="13" name="Picture 13"/>
+                  <wp:extent cx="3375149" cy="2530475"/>
+                  <wp:effectExtent l="0" t="0" r="0" b="3175"/>
+                  <wp:wrapTight wrapText="bothSides">
+                    <wp:wrapPolygon edited="0">
+                      <wp:start x="0" y="0"/>
+                      <wp:lineTo x="0" y="21464"/>
+                      <wp:lineTo x="21458" y="21464"/>
+                      <wp:lineTo x="21458" y="0"/>
+                      <wp:lineTo x="0" y="0"/>
+                    </wp:wrapPolygon>
+                  </wp:wrapTight>
+                  <wp:docPr id="6" name="Picture 6"/>
                   <wp:cNvGraphicFramePr>
                     <a:graphicFrameLocks xmlns:a="http://schemas.openxmlformats.org/drawingml/2006/main" noChangeAspect="1"/>
                   </wp:cNvGraphicFramePr>
@@ -1658,8 +1561,10 @@
                     <a:graphicData uri="http://schemas.openxmlformats.org/drawingml/2006/picture">
                       <pic:pic xmlns:pic="http://schemas.openxmlformats.org/drawingml/2006/picture">
                         <pic:nvPicPr>
-                          <pic:cNvPr id="1" name=""/>
-                          <pic:cNvPicPr/>
+                          <pic:cNvPr id="0" name="Picture 1"/>
+                          <pic:cNvPicPr>
+                            <a:picLocks noChangeAspect="1" noChangeArrowheads="1"/>
+                          </pic:cNvPicPr>
                         </pic:nvPicPr>
                         <pic:blipFill>
                           <a:blip r:embed="rId9">
@@ -1669,28 +1574,27 @@
                               </a:ext>
                             </a:extLst>
                           </a:blip>
+                          <a:srcRect/>
                           <a:stretch>
                             <a:fillRect/>
                           </a:stretch>
                         </pic:blipFill>
-                        <pic:spPr>
+                        <pic:spPr bwMode="auto">
                           <a:xfrm>
                             <a:off x="0" y="0"/>
-                            <a:ext cx="3322320" cy="2521585"/>
+                            <a:ext cx="3375149" cy="2530475"/>
                           </a:xfrm>
                           <a:prstGeom prst="rect">
                             <a:avLst/>
                           </a:prstGeom>
+                          <a:noFill/>
+                          <a:ln>
+                            <a:noFill/>
+                          </a:ln>
                         </pic:spPr>
                       </pic:pic>
                     </a:graphicData>
                   </a:graphic>
-                  <wp14:sizeRelH relativeFrom="page">
-                    <wp14:pctWidth>0</wp14:pctWidth>
-                  </wp14:sizeRelH>
-                  <wp14:sizeRelV relativeFrom="page">
-                    <wp14:pctHeight>0</wp14:pctHeight>
-                  </wp14:sizeRelV>
                 </wp:anchor>
               </w:drawing>
             </w:r>
@@ -1712,23 +1616,28 @@
             <w:r>
               <w:rPr>
                 <w:noProof/>
-                <w:sz w:val="28"/>
-                <w:szCs w:val="28"/>
-                <w:u w:val="single"/>
               </w:rPr>
               <w:drawing>
-                <wp:anchor distT="0" distB="0" distL="114300" distR="114300" simplePos="0" relativeHeight="251660288" behindDoc="0" locked="0" layoutInCell="1" allowOverlap="1" wp14:anchorId="5A122587" wp14:editId="501E185C">
+                <wp:anchor distT="0" distB="0" distL="114300" distR="114300" simplePos="0" relativeHeight="251664896" behindDoc="1" locked="0" layoutInCell="1" allowOverlap="1" wp14:anchorId="31E3D667" wp14:editId="013D4A9D">
                   <wp:simplePos x="0" y="0"/>
                   <wp:positionH relativeFrom="column">
-                    <wp:posOffset>-65405</wp:posOffset>
+                    <wp:posOffset>-19050</wp:posOffset>
                   </wp:positionH>
                   <wp:positionV relativeFrom="paragraph">
-                    <wp:posOffset>22860</wp:posOffset>
+                    <wp:posOffset>220980</wp:posOffset>
                   </wp:positionV>
-                  <wp:extent cx="3086100" cy="2498725"/>
-                  <wp:effectExtent l="0" t="0" r="0" b="0"/>
-                  <wp:wrapSquare wrapText="bothSides"/>
-                  <wp:docPr id="12" name="Picture 12"/>
+                  <wp:extent cx="2988934" cy="2240915"/>
+                  <wp:effectExtent l="0" t="0" r="2540" b="6985"/>
+                  <wp:wrapTight wrapText="bothSides">
+                    <wp:wrapPolygon edited="0">
+                      <wp:start x="0" y="0"/>
+                      <wp:lineTo x="0" y="21484"/>
+                      <wp:lineTo x="21481" y="21484"/>
+                      <wp:lineTo x="21481" y="0"/>
+                      <wp:lineTo x="0" y="0"/>
+                    </wp:wrapPolygon>
+                  </wp:wrapTight>
+                  <wp:docPr id="8" name="Picture 8"/>
                   <wp:cNvGraphicFramePr>
                     <a:graphicFrameLocks xmlns:a="http://schemas.openxmlformats.org/drawingml/2006/main" noChangeAspect="1"/>
                   </wp:cNvGraphicFramePr>
@@ -1736,8 +1645,10 @@
                     <a:graphicData uri="http://schemas.openxmlformats.org/drawingml/2006/picture">
                       <pic:pic xmlns:pic="http://schemas.openxmlformats.org/drawingml/2006/picture">
                         <pic:nvPicPr>
-                          <pic:cNvPr id="1" name=""/>
-                          <pic:cNvPicPr/>
+                          <pic:cNvPr id="0" name="Picture 3"/>
+                          <pic:cNvPicPr>
+                            <a:picLocks noChangeAspect="1" noChangeArrowheads="1"/>
+                          </pic:cNvPicPr>
                         </pic:nvPicPr>
                         <pic:blipFill>
                           <a:blip r:embed="rId10">
@@ -1747,28 +1658,27 @@
                               </a:ext>
                             </a:extLst>
                           </a:blip>
+                          <a:srcRect/>
                           <a:stretch>
                             <a:fillRect/>
                           </a:stretch>
                         </pic:blipFill>
-                        <pic:spPr>
+                        <pic:spPr bwMode="auto">
                           <a:xfrm>
                             <a:off x="0" y="0"/>
-                            <a:ext cx="3086100" cy="2498725"/>
+                            <a:ext cx="2988934" cy="2240915"/>
                           </a:xfrm>
                           <a:prstGeom prst="rect">
                             <a:avLst/>
                           </a:prstGeom>
+                          <a:noFill/>
+                          <a:ln>
+                            <a:noFill/>
+                          </a:ln>
                         </pic:spPr>
                       </pic:pic>
                     </a:graphicData>
                   </a:graphic>
-                  <wp14:sizeRelH relativeFrom="page">
-                    <wp14:pctWidth>0</wp14:pctWidth>
-                  </wp14:sizeRelH>
-                  <wp14:sizeRelV relativeFrom="page">
-                    <wp14:pctHeight>0</wp14:pctHeight>
-                  </wp14:sizeRelV>
                 </wp:anchor>
               </w:drawing>
             </w:r>
@@ -1794,10 +1704,10 @@
                 <w:noProof/>
               </w:rPr>
               <w:drawing>
-                <wp:inline distT="0" distB="0" distL="0" distR="0" wp14:anchorId="5C8B72D4" wp14:editId="337BDD6F">
-                  <wp:extent cx="3266796" cy="2724150"/>
+                <wp:inline distT="0" distB="0" distL="0" distR="0" wp14:anchorId="6157F080" wp14:editId="2BF697B9">
+                  <wp:extent cx="3283677" cy="2461895"/>
                   <wp:effectExtent l="0" t="0" r="0" b="0"/>
-                  <wp:docPr id="7" name="Picture 7"/>
+                  <wp:docPr id="14" name="Picture 14"/>
                   <wp:cNvGraphicFramePr>
                     <a:graphicFrameLocks xmlns:a="http://schemas.openxmlformats.org/drawingml/2006/main" noChangeAspect="1"/>
                   </wp:cNvGraphicFramePr>
@@ -1826,7 +1736,7 @@
                         <pic:spPr bwMode="auto">
                           <a:xfrm>
                             <a:off x="0" y="0"/>
-                            <a:ext cx="3279310" cy="2734586"/>
+                            <a:ext cx="3289003" cy="2465888"/>
                           </a:xfrm>
                           <a:prstGeom prst="rect">
                             <a:avLst/>
@@ -1860,23 +1770,12 @@
             <w:r>
               <w:rPr>
                 <w:noProof/>
-                <w:sz w:val="28"/>
-                <w:szCs w:val="28"/>
-                <w:u w:val="single"/>
               </w:rPr>
               <w:drawing>
-                <wp:anchor distT="0" distB="0" distL="114300" distR="114300" simplePos="0" relativeHeight="251659264" behindDoc="0" locked="0" layoutInCell="1" allowOverlap="1" wp14:anchorId="6F621FD6" wp14:editId="0E22404E">
-                  <wp:simplePos x="0" y="0"/>
-                  <wp:positionH relativeFrom="column">
-                    <wp:posOffset>-65405</wp:posOffset>
-                  </wp:positionH>
-                  <wp:positionV relativeFrom="paragraph">
-                    <wp:posOffset>1</wp:posOffset>
-                  </wp:positionV>
-                  <wp:extent cx="3035107" cy="2724150"/>
-                  <wp:effectExtent l="0" t="0" r="0" b="0"/>
-                  <wp:wrapSquare wrapText="bothSides"/>
-                  <wp:docPr id="11" name="Picture 11"/>
+                <wp:inline distT="0" distB="0" distL="0" distR="0" wp14:anchorId="0A9B1F24" wp14:editId="6999B751">
+                  <wp:extent cx="2967225" cy="2224639"/>
+                  <wp:effectExtent l="0" t="0" r="5080" b="4445"/>
+                  <wp:docPr id="15" name="Picture 15"/>
                   <wp:cNvGraphicFramePr>
                     <a:graphicFrameLocks xmlns:a="http://schemas.openxmlformats.org/drawingml/2006/main" noChangeAspect="1"/>
                   </wp:cNvGraphicFramePr>
@@ -1884,8 +1783,10 @@
                     <a:graphicData uri="http://schemas.openxmlformats.org/drawingml/2006/picture">
                       <pic:pic xmlns:pic="http://schemas.openxmlformats.org/drawingml/2006/picture">
                         <pic:nvPicPr>
-                          <pic:cNvPr id="1" name=""/>
-                          <pic:cNvPicPr/>
+                          <pic:cNvPr id="0" name="Picture 7"/>
+                          <pic:cNvPicPr>
+                            <a:picLocks noChangeAspect="1" noChangeArrowheads="1"/>
+                          </pic:cNvPicPr>
                         </pic:nvPicPr>
                         <pic:blipFill>
                           <a:blip r:embed="rId12">
@@ -1895,29 +1796,28 @@
                               </a:ext>
                             </a:extLst>
                           </a:blip>
+                          <a:srcRect/>
                           <a:stretch>
                             <a:fillRect/>
                           </a:stretch>
                         </pic:blipFill>
-                        <pic:spPr>
+                        <pic:spPr bwMode="auto">
                           <a:xfrm>
                             <a:off x="0" y="0"/>
-                            <a:ext cx="3035991" cy="2724944"/>
+                            <a:ext cx="2978219" cy="2232882"/>
                           </a:xfrm>
                           <a:prstGeom prst="rect">
                             <a:avLst/>
                           </a:prstGeom>
+                          <a:noFill/>
+                          <a:ln>
+                            <a:noFill/>
+                          </a:ln>
                         </pic:spPr>
                       </pic:pic>
                     </a:graphicData>
                   </a:graphic>
-                  <wp14:sizeRelH relativeFrom="page">
-                    <wp14:pctWidth>0</wp14:pctWidth>
-                  </wp14:sizeRelH>
-                  <wp14:sizeRelV relativeFrom="page">
-                    <wp14:pctHeight>0</wp14:pctHeight>
-                  </wp14:sizeRelV>
-                </wp:anchor>
+                </wp:inline>
               </w:drawing>
             </w:r>
           </w:p>
@@ -1948,6 +1848,16 @@
     <w:p>
       <w:pPr>
         <w:spacing w:line="360" w:lineRule="auto"/>
+        <w:ind w:left="360"/>
+        <w:rPr>
+          <w:sz w:val="28"/>
+          <w:szCs w:val="28"/>
+        </w:rPr>
+      </w:pPr>
+    </w:p>
+    <w:p>
+      <w:pPr>
+        <w:spacing w:line="360" w:lineRule="auto"/>
         <w:ind w:firstLine="360"/>
         <w:rPr>
           <w:sz w:val="28"/>
@@ -2026,6 +1936,59 @@
         </w:rPr>
         <w:t xml:space="preserve">quantizer functions, and the quantization error is calculated using </w:t>
       </w:r>
+      <w:r>
+        <w:rPr>
+          <w:color w:val="FF0000"/>
+          <w:sz w:val="28"/>
+          <w:szCs w:val="28"/>
+        </w:rPr>
+        <w:t xml:space="preserve">xmax=5 </w:t>
+      </w:r>
+      <w:r>
+        <w:rPr>
+          <w:sz w:val="28"/>
+          <w:szCs w:val="28"/>
+        </w:rPr>
+        <w:t xml:space="preserve">and </w:t>
+      </w:r>
+      <w:r>
+        <w:rPr>
+          <w:color w:val="FF0000"/>
+          <w:sz w:val="28"/>
+          <w:szCs w:val="28"/>
+        </w:rPr>
+        <w:t>m=0</w:t>
+      </w:r>
+      <w:r>
+        <w:rPr>
+          <w:sz w:val="28"/>
+          <w:szCs w:val="28"/>
+        </w:rPr>
+        <w:t xml:space="preserve">. The SNR is then calculated as </w:t>
+      </w:r>
+      <w:r>
+        <w:rPr>
+          <w:color w:val="FF0000"/>
+          <w:sz w:val="28"/>
+          <w:szCs w:val="28"/>
+        </w:rPr>
+        <w:t>E(input^2)/E(quantization error^2</w:t>
+      </w:r>
+      <w:r>
+        <w:rPr>
+          <w:sz w:val="28"/>
+          <w:szCs w:val="28"/>
+        </w:rPr>
+        <w:t xml:space="preserve">) for different number of bits </w:t>
+      </w:r>
+      <w:r>
+        <w:rPr>
+          <w:color w:val="FF0000"/>
+          <w:sz w:val="28"/>
+          <w:szCs w:val="28"/>
+        </w:rPr>
+        <w:t>(</w:t>
+      </w:r>
       <w:proofErr w:type="spellStart"/>
       <w:r>
         <w:rPr>
@@ -2033,7 +1996,7 @@
           <w:sz w:val="28"/>
           <w:szCs w:val="28"/>
         </w:rPr>
-        <w:t>xmax</w:t>
+        <w:t>n_bits</w:t>
       </w:r>
       <w:proofErr w:type="spellEnd"/>
       <w:r>
@@ -2042,87 +2005,6 @@
           <w:sz w:val="28"/>
           <w:szCs w:val="28"/>
         </w:rPr>
-        <w:t xml:space="preserve">=5 </w:t>
-      </w:r>
-      <w:r>
-        <w:rPr>
-          <w:sz w:val="28"/>
-          <w:szCs w:val="28"/>
-        </w:rPr>
-        <w:t xml:space="preserve">and </w:t>
-      </w:r>
-      <w:r>
-        <w:rPr>
-          <w:color w:val="FF0000"/>
-          <w:sz w:val="28"/>
-          <w:szCs w:val="28"/>
-        </w:rPr>
-        <w:t>m=0</w:t>
-      </w:r>
-      <w:r>
-        <w:rPr>
-          <w:sz w:val="28"/>
-          <w:szCs w:val="28"/>
-        </w:rPr>
-        <w:t xml:space="preserve">. The SNR is then calculated as </w:t>
-      </w:r>
-      <w:r>
-        <w:rPr>
-          <w:color w:val="FF0000"/>
-          <w:sz w:val="28"/>
-          <w:szCs w:val="28"/>
-        </w:rPr>
-        <w:t>E(input^2)/</w:t>
-      </w:r>
-      <w:proofErr w:type="gramStart"/>
-      <w:r>
-        <w:rPr>
-          <w:color w:val="FF0000"/>
-          <w:sz w:val="28"/>
-          <w:szCs w:val="28"/>
-        </w:rPr>
-        <w:t>E(</w:t>
-      </w:r>
-      <w:proofErr w:type="gramEnd"/>
-      <w:r>
-        <w:rPr>
-          <w:color w:val="FF0000"/>
-          <w:sz w:val="28"/>
-          <w:szCs w:val="28"/>
-        </w:rPr>
-        <w:t>quantization error^2</w:t>
-      </w:r>
-      <w:r>
-        <w:rPr>
-          <w:sz w:val="28"/>
-          <w:szCs w:val="28"/>
-        </w:rPr>
-        <w:t xml:space="preserve">) for different number of bits </w:t>
-      </w:r>
-      <w:r>
-        <w:rPr>
-          <w:color w:val="FF0000"/>
-          <w:sz w:val="28"/>
-          <w:szCs w:val="28"/>
-        </w:rPr>
-        <w:t>(</w:t>
-      </w:r>
-      <w:proofErr w:type="spellStart"/>
-      <w:r>
-        <w:rPr>
-          <w:color w:val="FF0000"/>
-          <w:sz w:val="28"/>
-          <w:szCs w:val="28"/>
-        </w:rPr>
-        <w:t>n_bits</w:t>
-      </w:r>
-      <w:proofErr w:type="spellEnd"/>
-      <w:r>
-        <w:rPr>
-          <w:color w:val="FF0000"/>
-          <w:sz w:val="28"/>
-          <w:szCs w:val="28"/>
-        </w:rPr>
         <w:t xml:space="preserve">=2:1:8), </w:t>
       </w:r>
       <w:r>
@@ -2130,39 +2012,7 @@
           <w:sz w:val="28"/>
           <w:szCs w:val="28"/>
         </w:rPr>
-        <w:t xml:space="preserve">and the simulation and </w:t>
-      </w:r>
-      <w:proofErr w:type="spellStart"/>
-      <w:r>
-        <w:rPr>
-          <w:sz w:val="28"/>
-          <w:szCs w:val="28"/>
-        </w:rPr>
-        <w:t>theoret</w:t>
-      </w:r>
-      <w:proofErr w:type="spellEnd"/>
-      <w:r>
-        <w:rPr>
-          <w:sz w:val="28"/>
-          <w:szCs w:val="28"/>
-        </w:rPr>
-        <w:tab/>
-      </w:r>
-      <w:proofErr w:type="spellStart"/>
-      <w:r>
-        <w:rPr>
-          <w:sz w:val="28"/>
-          <w:szCs w:val="28"/>
-        </w:rPr>
-        <w:t>ical</w:t>
-      </w:r>
-      <w:proofErr w:type="spellEnd"/>
-      <w:r>
-        <w:rPr>
-          <w:sz w:val="28"/>
-          <w:szCs w:val="28"/>
-        </w:rPr>
-        <w:t xml:space="preserve"> SNR (in dB) are plotted on the same graph.</w:t>
+        <w:t>and the simulation and theoretical SNR (in dB) are plotted on the same graph.</w:t>
       </w:r>
     </w:p>
     <w:p>
@@ -2190,7 +2040,7 @@
           <w:noProof/>
         </w:rPr>
         <w:drawing>
-          <wp:anchor distT="0" distB="0" distL="114300" distR="114300" simplePos="0" relativeHeight="251657216" behindDoc="0" locked="0" layoutInCell="1" allowOverlap="1" wp14:anchorId="0185AFD7" wp14:editId="480959C9">
+          <wp:anchor distT="0" distB="0" distL="114300" distR="114300" simplePos="0" relativeHeight="251656704" behindDoc="0" locked="0" layoutInCell="1" allowOverlap="1" wp14:anchorId="0185AFD7" wp14:editId="480959C9">
             <wp:simplePos x="0" y="0"/>
             <wp:positionH relativeFrom="margin">
               <wp:align>center</wp:align>
@@ -2363,23 +2213,13 @@
         </w:rPr>
         <w:t xml:space="preserve">and </w:t>
       </w:r>
-      <w:proofErr w:type="spellStart"/>
       <w:r>
         <w:rPr>
           <w:color w:val="FF0000"/>
           <w:sz w:val="28"/>
           <w:szCs w:val="28"/>
         </w:rPr>
-        <w:t>xmax</w:t>
-      </w:r>
-      <w:proofErr w:type="spellEnd"/>
-      <w:r>
-        <w:rPr>
-          <w:color w:val="FF0000"/>
-          <w:sz w:val="28"/>
-          <w:szCs w:val="28"/>
-        </w:rPr>
-        <w:t xml:space="preserve"> = 5</w:t>
+        <w:t>xmax = 5</w:t>
       </w:r>
       <w:r>
         <w:rPr>
@@ -2474,7 +2314,7 @@
           <w:noProof/>
         </w:rPr>
         <w:drawing>
-          <wp:anchor distT="0" distB="0" distL="114300" distR="114300" simplePos="0" relativeHeight="251658240" behindDoc="1" locked="0" layoutInCell="1" allowOverlap="1" wp14:anchorId="6DD7BB85" wp14:editId="2E363D68">
+          <wp:anchor distT="0" distB="0" distL="114300" distR="114300" simplePos="0" relativeHeight="251657728" behindDoc="1" locked="0" layoutInCell="1" allowOverlap="1" wp14:anchorId="6DD7BB85" wp14:editId="2E363D68">
             <wp:simplePos x="0" y="0"/>
             <wp:positionH relativeFrom="margin">
               <wp:align>center</wp:align>
@@ -2768,17 +2608,42 @@
         <w:rPr>
           <w:sz w:val="28"/>
           <w:szCs w:val="28"/>
-          <w:u w:val="single"/>
-        </w:rPr>
-      </w:pPr>
-      <w:r>
-        <w:rPr>
+        </w:rPr>
+      </w:pPr>
+      <w:r>
+        <w:rPr>
+          <w:sz w:val="28"/>
+          <w:szCs w:val="28"/>
+        </w:rPr>
+        <w:t>For mu = 0 no matter what is the input signal value, it will be multiplied by zero</w:t>
+      </w:r>
+      <w:r>
+        <w:rPr>
+          <w:sz w:val="28"/>
+          <w:szCs w:val="28"/>
+        </w:rPr>
+        <w:t>, so it will map to a single point, regardless that the mapped value would be 0/0 which is Infinity.</w:t>
+      </w:r>
+    </w:p>
+    <w:p>
+      <w:pPr>
+        <w:spacing w:line="360" w:lineRule="auto"/>
+        <w:ind w:left="360"/>
+        <w:rPr>
+          <w:sz w:val="28"/>
+          <w:szCs w:val="28"/>
+          <w:u w:val="single"/>
+        </w:rPr>
+      </w:pPr>
+      <w:r>
+        <w:rPr>
+          <w:noProof/>
           <w:sz w:val="28"/>
           <w:szCs w:val="28"/>
           <w:u w:val="single"/>
         </w:rPr>
         <w:drawing>
-          <wp:anchor distT="0" distB="0" distL="114300" distR="114300" simplePos="0" relativeHeight="251663360" behindDoc="0" locked="0" layoutInCell="1" allowOverlap="1" wp14:anchorId="35CBC20B" wp14:editId="4921F4B9">
+          <wp:anchor distT="0" distB="0" distL="114300" distR="114300" simplePos="0" relativeHeight="251661824" behindDoc="0" locked="0" layoutInCell="1" allowOverlap="1" wp14:anchorId="35CBC20B" wp14:editId="4921F4B9">
             <wp:simplePos x="0" y="0"/>
             <wp:positionH relativeFrom="margin">
               <wp:align>center</wp:align>
@@ -2914,6 +2779,7 @@
           <w:sz w:val="28"/>
           <w:szCs w:val="28"/>
         </w:rPr>
+        <w:lastRenderedPageBreak/>
         <w:t>quantizer functions perform well for uniform and non-uniform random input signals, and the performance improves with increasing number of bits.</w:t>
       </w:r>
     </w:p>

</xml_diff>